<commit_message>
HW1 is added for EE362-2019
</commit_message>
<xml_diff>
--- a/HW 4/Homework 4/Final/HW4.docx
+++ b/HW 4/Homework 4/Final/HW4.docx
@@ -332,19 +332,16 @@
     </w:p>
     <w:p/>
     <w:p/>
+    <w:p/>
+    <w:p/>
     <w:p>
       <w:pPr>
         <w:pStyle w:val="Balk3"/>
         <w:ind w:firstLine="705"/>
       </w:pPr>
       <w:r>
-        <w:t xml:space="preserve">Part </w:t>
-      </w:r>
-      <w:r>
-        <w:t>B</w:t>
-      </w:r>
-      <w:r>
-        <w:t>:</w:t>
+        <w:lastRenderedPageBreak/>
+        <w:t>Part B:</w:t>
       </w:r>
     </w:p>
     <w:p>
@@ -364,19 +361,7 @@
         <w:rPr>
           <w:rFonts w:ascii="Times New Roman" w:hAnsi="Times New Roman" w:cs="Times New Roman"/>
         </w:rPr>
-        <w:t xml:space="preserve">The setup Figure </w:t>
-      </w:r>
-      <w:r>
-        <w:rPr>
-          <w:rFonts w:ascii="Times New Roman" w:hAnsi="Times New Roman" w:cs="Times New Roman"/>
-        </w:rPr>
-        <w:t>2</w:t>
-      </w:r>
-      <w:r>
-        <w:rPr>
-          <w:rFonts w:ascii="Times New Roman" w:hAnsi="Times New Roman" w:cs="Times New Roman"/>
-        </w:rPr>
-        <w:t xml:space="preserve"> is established to make a speed control of DC motor and it is called that Ward-Leonard System.</w:t>
+        <w:t>The setup Figure 2 is established to make a speed control of DC motor and it is called that Ward-Leonard System.</w:t>
       </w:r>
     </w:p>
     <w:p>
@@ -388,7 +373,6 @@
         <w:rPr>
           <w:noProof/>
         </w:rPr>
-        <w:lastRenderedPageBreak/>
         <w:drawing>
           <wp:inline distT="0" distB="0" distL="0" distR="0" wp14:anchorId="573D6B1C" wp14:editId="30D9D894">
             <wp:extent cx="5420563" cy="2058570"/>
@@ -500,19 +484,7 @@
         <w:rPr>
           <w:rFonts w:ascii="Times New Roman" w:hAnsi="Times New Roman" w:cs="Times New Roman"/>
         </w:rPr>
-        <w:t xml:space="preserve">For the DC generator, armature resistance is 0.336 ohm. Assume that both motor and generator are operating in linear region, and rotational loss is constant. The Figure </w:t>
-      </w:r>
-      <w:r>
-        <w:rPr>
-          <w:rFonts w:ascii="Times New Roman" w:hAnsi="Times New Roman" w:cs="Times New Roman"/>
-        </w:rPr>
-        <w:t>3</w:t>
-      </w:r>
-      <w:r>
-        <w:rPr>
-          <w:rFonts w:ascii="Times New Roman" w:hAnsi="Times New Roman" w:cs="Times New Roman"/>
-        </w:rPr>
-        <w:t xml:space="preserve"> shows circuit diagram of DC motor and the generator.</w:t>
+        <w:t>For the DC generator, armature resistance is 0.336 ohm. Assume that both motor and generator are operating in linear region, and rotational loss is constant. The Figure 3 shows circuit diagram of DC motor and the generator.</w:t>
       </w:r>
     </w:p>
     <w:p>
@@ -608,6 +580,10 @@
     <w:p/>
     <w:p/>
     <w:p/>
+    <w:p/>
+    <w:p/>
+    <w:p/>
+    <w:p/>
     <w:p>
       <w:pPr>
         <w:pStyle w:val="ListeParagraf"/>
@@ -623,6 +599,7 @@
         <w:rPr>
           <w:rFonts w:ascii="Times New Roman" w:hAnsi="Times New Roman" w:cs="Times New Roman"/>
         </w:rPr>
+        <w:lastRenderedPageBreak/>
         <w:t>Determine the induced emf of the generator at full load.</w:t>
       </w:r>
     </w:p>
@@ -717,11 +694,38 @@
       </w:r>
     </w:p>
     <w:p/>
+    <w:p/>
+    <w:p/>
+    <w:p/>
+    <w:p/>
+    <w:p/>
+    <w:p/>
+    <w:p/>
+    <w:p/>
+    <w:p/>
+    <w:p/>
+    <w:p/>
+    <w:p/>
+    <w:p/>
+    <w:p/>
+    <w:p/>
+    <w:p/>
+    <w:p/>
+    <w:p/>
+    <w:p/>
+    <w:p/>
+    <w:p/>
+    <w:p/>
+    <w:p>
+      <w:bookmarkStart w:id="0" w:name="_GoBack"/>
+      <w:bookmarkEnd w:id="0"/>
+    </w:p>
     <w:p>
       <w:pPr>
         <w:pStyle w:val="Balk2"/>
       </w:pPr>
       <w:r>
+        <w:lastRenderedPageBreak/>
         <w:t>Q.2.</w:t>
       </w:r>
     </w:p>
@@ -755,19 +759,7 @@
         <w:rPr>
           <w:rFonts w:ascii="Times New Roman" w:hAnsi="Times New Roman" w:cs="Times New Roman"/>
         </w:rPr>
-        <w:t xml:space="preserve"> between the rotor and stator. The motor does not have field winding on the rotor, and single phase 2-pole reluctance motor is illustrated at Figure </w:t>
-      </w:r>
-      <w:r>
-        <w:rPr>
-          <w:rFonts w:ascii="Times New Roman" w:hAnsi="Times New Roman" w:cs="Times New Roman"/>
-        </w:rPr>
-        <w:t>4</w:t>
-      </w:r>
-      <w:r>
-        <w:rPr>
-          <w:rFonts w:ascii="Times New Roman" w:hAnsi="Times New Roman" w:cs="Times New Roman"/>
-        </w:rPr>
-        <w:t>.</w:t>
+        <w:t xml:space="preserve"> between the rotor and stator. The motor does not have field winding on the rotor, and single phase 2-pole reluctance motor is illustrated at Figure 4.</w:t>
       </w:r>
     </w:p>
     <w:p>
@@ -942,8 +934,6 @@
           <w:shd w:val="clear" w:color="auto" w:fill="FFFFFF"/>
         </w:rPr>
       </w:pPr>
-      <w:bookmarkStart w:id="0" w:name="_GoBack"/>
-      <w:bookmarkEnd w:id="0"/>
       <w:r>
         <w:rPr>
           <w:rFonts w:ascii="Times New Roman" w:hAnsi="Times New Roman" w:cs="Times New Roman"/>
@@ -982,8 +972,9 @@
           <w:szCs w:val="21"/>
           <w:shd w:val="clear" w:color="auto" w:fill="FFFFFF"/>
         </w:rPr>
-        <w:t xml:space="preserve">                           </w:t>
-      </w:r>
+        <w:t xml:space="preserve">                           L(θ) = 0.5(</w:t>
+      </w:r>
+      <w:proofErr w:type="spellStart"/>
       <w:r>
         <w:rPr>
           <w:rFonts w:ascii="Arial" w:hAnsi="Arial" w:cs="Arial"/>
@@ -992,9 +983,9 @@
           <w:szCs w:val="21"/>
           <w:shd w:val="clear" w:color="auto" w:fill="FFFFFF"/>
         </w:rPr>
-        <w:t>L(θ) = 0.5(</w:t>
-      </w:r>
-      <w:proofErr w:type="spellStart"/>
+        <w:t>Ld+Lq</w:t>
+      </w:r>
+      <w:proofErr w:type="spellEnd"/>
       <w:r>
         <w:rPr>
           <w:rFonts w:ascii="Arial" w:hAnsi="Arial" w:cs="Arial"/>
@@ -1003,9 +994,9 @@
           <w:szCs w:val="21"/>
           <w:shd w:val="clear" w:color="auto" w:fill="FFFFFF"/>
         </w:rPr>
-        <w:t>Ld+Lq</w:t>
-      </w:r>
-      <w:proofErr w:type="spellEnd"/>
+        <w:t>) +0.5(</w:t>
+      </w:r>
+      <w:proofErr w:type="spellStart"/>
       <w:r>
         <w:rPr>
           <w:rFonts w:ascii="Arial" w:hAnsi="Arial" w:cs="Arial"/>
@@ -1014,9 +1005,9 @@
           <w:szCs w:val="21"/>
           <w:shd w:val="clear" w:color="auto" w:fill="FFFFFF"/>
         </w:rPr>
-        <w:t>) +0.5(</w:t>
-      </w:r>
-      <w:proofErr w:type="spellStart"/>
+        <w:t>Ld-</w:t>
+      </w:r>
+      <w:proofErr w:type="gramStart"/>
       <w:r>
         <w:rPr>
           <w:rFonts w:ascii="Arial" w:hAnsi="Arial" w:cs="Arial"/>
@@ -1025,9 +1016,9 @@
           <w:szCs w:val="21"/>
           <w:shd w:val="clear" w:color="auto" w:fill="FFFFFF"/>
         </w:rPr>
-        <w:t>Ld-</w:t>
-      </w:r>
-      <w:proofErr w:type="gramStart"/>
+        <w:t>Lq</w:t>
+      </w:r>
+      <w:proofErr w:type="spellEnd"/>
       <w:r>
         <w:rPr>
           <w:rFonts w:ascii="Arial" w:hAnsi="Arial" w:cs="Arial"/>
@@ -1036,9 +1027,9 @@
           <w:szCs w:val="21"/>
           <w:shd w:val="clear" w:color="auto" w:fill="FFFFFF"/>
         </w:rPr>
-        <w:t>Lq</w:t>
-      </w:r>
-      <w:proofErr w:type="spellEnd"/>
+        <w:t>)*</w:t>
+      </w:r>
+      <w:proofErr w:type="gramEnd"/>
       <w:r>
         <w:rPr>
           <w:rFonts w:ascii="Arial" w:hAnsi="Arial" w:cs="Arial"/>
@@ -1047,28 +1038,7 @@
           <w:szCs w:val="21"/>
           <w:shd w:val="clear" w:color="auto" w:fill="FFFFFF"/>
         </w:rPr>
-        <w:t>)*</w:t>
-      </w:r>
-      <w:proofErr w:type="gramEnd"/>
-      <w:r>
-        <w:rPr>
-          <w:rFonts w:ascii="Arial" w:hAnsi="Arial" w:cs="Arial"/>
-          <w:color w:val="222222"/>
-          <w:sz w:val="21"/>
-          <w:szCs w:val="21"/>
-          <w:shd w:val="clear" w:color="auto" w:fill="FFFFFF"/>
-        </w:rPr>
-        <w:t>cos(2θ)                                        Formula 1</w:t>
-      </w:r>
-      <w:r>
-        <w:rPr>
-          <w:rFonts w:ascii="Arial" w:hAnsi="Arial" w:cs="Arial"/>
-          <w:color w:val="222222"/>
-          <w:sz w:val="21"/>
-          <w:szCs w:val="21"/>
-          <w:shd w:val="clear" w:color="auto" w:fill="FFFFFF"/>
-        </w:rPr>
-        <w:t>.</w:t>
+        <w:t>cos(2θ)                                        Formula 1.</w:t>
       </w:r>
     </w:p>
     <w:p>

</xml_diff>